<commit_message>
Commit before starting rbac
</commit_message>
<xml_diff>
--- a/docs/08_rbac/roles_and_permissions.docx
+++ b/docs/08_rbac/roles_and_permissions.docx
@@ -177,6 +177,9 @@
       <w:r>
         <w:t>Generate surveys and modify questions</w:t>
       </w:r>
+      <w:r>
+        <w:t xml:space="preserve"> (unsure about question modification)</w:t>
+      </w:r>
     </w:p>
     <w:p>
       <w:pPr>
@@ -186,7 +189,10 @@
         </w:numPr>
       </w:pPr>
       <w:r>
-        <w:t>Enter and override assessment entries</w:t>
+        <w:t>View</w:t>
+      </w:r>
+      <w:r>
+        <w:t xml:space="preserve"> assessment entries</w:t>
       </w:r>
     </w:p>
     <w:p>
@@ -210,6 +216,9 @@
       <w:r>
         <w:t>View remedial suggestions</w:t>
       </w:r>
+      <w:r>
+        <w:t xml:space="preserve"> (unsure about this too)</w:t>
+      </w:r>
     </w:p>
     <w:p>
       <w:pPr>
@@ -253,6 +262,9 @@
       </w:pPr>
       <w:r>
         <w:t>Bulk upload for course management</w:t>
+      </w:r>
+      <w:r>
+        <w:t xml:space="preserve"> and student management</w:t>
       </w:r>
     </w:p>
     <w:p>
@@ -2336,6 +2348,7 @@
   <w:style w:type="character" w:default="1" w:styleId="DefaultParagraphFont">
     <w:name w:val="Default Paragraph Font"/>
     <w:uiPriority w:val="1"/>
+    <w:semiHidden/>
     <w:unhideWhenUsed/>
   </w:style>
   <w:style w:type="table" w:default="1" w:styleId="TableNormal">

</xml_diff>